<commit_message>
getting better nx cad for ips
</commit_message>
<xml_diff>
--- a/Pump Assembly/IPS assembly/NX_copy/IPS_Documentaion.docx
+++ b/Pump Assembly/IPS assembly/NX_copy/IPS_Documentaion.docx
@@ -28,21 +28,17 @@
         </w:numPr>
       </w:pPr>
       <w:r>
-        <w:t xml:space="preserve">Lox side height = .786 inches. </w:t>
-      </w:r>
-      <w:proofErr w:type="spellStart"/>
-      <w:r>
-        <w:t>Skf</w:t>
-      </w:r>
-      <w:proofErr w:type="spellEnd"/>
+        <w:t>Lox side height = .786 inches. S</w:t>
+      </w:r>
+      <w:r>
+        <w:t>KF</w:t>
+      </w:r>
       <w:r>
         <w:t xml:space="preserve"> </w:t>
       </w:r>
-      <w:proofErr w:type="spellStart"/>
-      <w:r>
-        <w:t>recoments</w:t>
-      </w:r>
-      <w:proofErr w:type="spellEnd"/>
+      <w:r>
+        <w:t>recommends</w:t>
+      </w:r>
       <w:r>
         <w:t xml:space="preserve"> .787 in for centerline of coolant nozzle, clearance = .002in</w:t>
       </w:r>
@@ -57,6 +53,81 @@
       </w:pPr>
       <w:r>
         <w:t>Kerosene side</w:t>
+      </w:r>
+    </w:p>
+    <w:p>
+      <w:r>
+        <w:t xml:space="preserve">Seal </w:t>
+      </w:r>
+      <w:proofErr w:type="gramStart"/>
+      <w:r>
+        <w:t>insert</w:t>
+      </w:r>
+      <w:proofErr w:type="gramEnd"/>
+      <w:r>
+        <w:t>:</w:t>
+      </w:r>
+    </w:p>
+    <w:p>
+      <w:pPr>
+        <w:pStyle w:val="ListParagraph"/>
+        <w:numPr>
+          <w:ilvl w:val="0"/>
+          <w:numId w:val="1"/>
+        </w:numPr>
+      </w:pPr>
+      <w:proofErr w:type="gramStart"/>
+      <w:r>
+        <w:t>Outer</w:t>
+      </w:r>
+      <w:proofErr w:type="gramEnd"/>
+      <w:r>
+        <w:t xml:space="preserve"> diameter of the main body </w:t>
+      </w:r>
+      <w:proofErr w:type="gramStart"/>
+      <w:r>
+        <w:t>has to</w:t>
+      </w:r>
+      <w:proofErr w:type="gramEnd"/>
+      <w:r>
+        <w:t xml:space="preserve"> be sized for O-ring. For -23 O-ring = 1.185 inch</w:t>
+      </w:r>
+    </w:p>
+    <w:p>
+      <w:pPr>
+        <w:pStyle w:val="ListParagraph"/>
+        <w:numPr>
+          <w:ilvl w:val="0"/>
+          <w:numId w:val="1"/>
+        </w:numPr>
+      </w:pPr>
+      <w:r>
+        <w:t>Groove diameter   = 1.087in</w:t>
+      </w:r>
+    </w:p>
+    <w:p>
+      <w:pPr>
+        <w:pStyle w:val="ListParagraph"/>
+        <w:numPr>
+          <w:ilvl w:val="0"/>
+          <w:numId w:val="1"/>
+        </w:numPr>
+      </w:pPr>
+      <w:r>
+        <w:t xml:space="preserve">Groove </w:t>
+      </w:r>
+      <w:proofErr w:type="gramStart"/>
+      <w:r>
+        <w:t>width  =</w:t>
+      </w:r>
+      <w:proofErr w:type="gramEnd"/>
+      <w:r>
+        <w:t xml:space="preserve"> .101</w:t>
+      </w:r>
+    </w:p>
+    <w:p>
+      <w:r>
+        <w:tab/>
       </w:r>
     </w:p>
     <w:sectPr>
@@ -86,7 +157,7 @@
         <w:rFonts w:ascii="Symbol" w:eastAsiaTheme="minorHAnsi" w:hAnsi="Symbol" w:cstheme="minorBidi" w:hint="default"/>
       </w:rPr>
     </w:lvl>
-    <w:lvl w:ilvl="1" w:tplc="04090003" w:tentative="1">
+    <w:lvl w:ilvl="1" w:tplc="04090003">
       <w:start w:val="1"/>
       <w:numFmt w:val="bullet"/>
       <w:lvlText w:val="o"/>

</xml_diff>

<commit_message>
some changes to nx assembly
</commit_message>
<xml_diff>
--- a/Pump Assembly/IPS assembly/NX_copy/IPS_Documentaion.docx
+++ b/Pump Assembly/IPS assembly/NX_copy/IPS_Documentaion.docx
@@ -122,12 +122,46 @@
       </w:r>
       <w:proofErr w:type="gramEnd"/>
       <w:r>
-        <w:t xml:space="preserve"> .101</w:t>
+        <w:t xml:space="preserve"> .</w:t>
+      </w:r>
+      <w:r>
+        <w:t>101</w:t>
       </w:r>
     </w:p>
     <w:p>
+      <w:pPr>
+        <w:pStyle w:val="ListParagraph"/>
+        <w:numPr>
+          <w:ilvl w:val="0"/>
+          <w:numId w:val="1"/>
+        </w:numPr>
+      </w:pPr>
+      <w:r>
+        <w:t>Squeeze = .005”</w:t>
+      </w:r>
+    </w:p>
+    <w:p>
       <w:r>
         <w:tab/>
+      </w:r>
+    </w:p>
+    <w:p>
+      <w:r>
+        <w:t xml:space="preserve">Seal Casing </w:t>
+      </w:r>
+    </w:p>
+    <w:p>
+      <w:r>
+        <w:tab/>
+        <w:t xml:space="preserve">Seal </w:t>
+      </w:r>
+      <w:proofErr w:type="gramStart"/>
+      <w:r>
+        <w:t>insert</w:t>
+      </w:r>
+      <w:proofErr w:type="gramEnd"/>
+      <w:r>
+        <w:t xml:space="preserve"> </w:t>
       </w:r>
     </w:p>
     <w:sectPr>
@@ -1177,6 +1211,25 @@
       <w:spacing w:val="5"/>
     </w:rPr>
   </w:style>
+  <w:style w:type="table" w:styleId="TableGrid">
+    <w:name w:val="Table Grid"/>
+    <w:basedOn w:val="TableNormal"/>
+    <w:uiPriority w:val="39"/>
+    <w:rsid w:val="00837EE5"/>
+    <w:pPr>
+      <w:spacing w:after="0" w:line="240" w:lineRule="auto"/>
+    </w:pPr>
+    <w:tblPr>
+      <w:tblBorders>
+        <w:top w:val="single" w:sz="4" w:space="0" w:color="auto"/>
+        <w:left w:val="single" w:sz="4" w:space="0" w:color="auto"/>
+        <w:bottom w:val="single" w:sz="4" w:space="0" w:color="auto"/>
+        <w:right w:val="single" w:sz="4" w:space="0" w:color="auto"/>
+        <w:insideH w:val="single" w:sz="4" w:space="0" w:color="auto"/>
+        <w:insideV w:val="single" w:sz="4" w:space="0" w:color="auto"/>
+      </w:tblBorders>
+    </w:tblPr>
+  </w:style>
 </w:styles>
 </file>
 

</xml_diff>